<commit_message>
Update Machine learning Assignment 1.docx
</commit_message>
<xml_diff>
--- a/Machine learning Assignment 1.docx
+++ b/Machine learning Assignment 1.docx
@@ -49,15 +49,24 @@
         </w:rPr>
         <w:t>The picture below shows the partial derivatives of the lasso regression formula.</w:t>
       </w:r>
+    </w:p>
+    <w:p>
+      <w:pPr>
+        <w:rPr>
+          <w:rFonts w:ascii="Times New Roman" w:hAnsi="Times New Roman" w:cs="Times New Roman"/>
+          <w:sz w:val="28"/>
+          <w:szCs w:val="28"/>
+        </w:rPr>
+      </w:pPr>
       <w:r>
         <w:rPr>
           <w:noProof/>
         </w:rPr>
         <w:drawing>
-          <wp:inline distT="0" distB="0" distL="0" distR="0" wp14:anchorId="4847D86E" wp14:editId="3CC874D1">
-            <wp:extent cx="4425442" cy="6987540"/>
-            <wp:effectExtent l="0" t="0" r="0" b="3810"/>
-            <wp:docPr id="1" name="Picture 1" descr="A close up of text on a whiteboard&#10;&#10;Description automatically generated"/>
+          <wp:inline distT="0" distB="0" distL="0" distR="0" wp14:anchorId="40A83529" wp14:editId="25460688">
+            <wp:extent cx="4739640" cy="6869350"/>
+            <wp:effectExtent l="0" t="0" r="3810" b="8255"/>
+            <wp:docPr id="2" name="Picture 2" descr="A close up of text on a whiteboard&#10;&#10;Description automatically generated"/>
             <wp:cNvGraphicFramePr>
               <a:graphicFrameLocks xmlns:a="http://schemas.openxmlformats.org/drawingml/2006/main" noChangeAspect="1"/>
             </wp:cNvGraphicFramePr>
@@ -65,7 +74,7 @@
               <a:graphicData uri="http://schemas.openxmlformats.org/drawingml/2006/picture">
                 <pic:pic xmlns:pic="http://schemas.openxmlformats.org/drawingml/2006/picture">
                   <pic:nvPicPr>
-                    <pic:cNvPr id="1" name="Lasso Regression.jpeg"/>
+                    <pic:cNvPr id="2" name="Ridge regression.jpeg"/>
                     <pic:cNvPicPr/>
                   </pic:nvPicPr>
                   <pic:blipFill>
@@ -83,7 +92,7 @@
                   <pic:spPr>
                     <a:xfrm>
                       <a:off x="0" y="0"/>
-                      <a:ext cx="4471776" cy="7060699"/>
+                      <a:ext cx="4771290" cy="6915222"/>
                     </a:xfrm>
                     <a:prstGeom prst="rect">
                       <a:avLst/>
@@ -176,10 +185,10 @@
           <w:noProof/>
         </w:rPr>
         <w:drawing>
-          <wp:inline distT="0" distB="0" distL="0" distR="0" wp14:anchorId="730B5733" wp14:editId="6D88EA10">
-            <wp:extent cx="5219700" cy="7565121"/>
-            <wp:effectExtent l="0" t="0" r="0" b="0"/>
-            <wp:docPr id="2" name="Picture 2" descr="A close up of text on a whiteboard&#10;&#10;Description automatically generated"/>
+          <wp:inline distT="0" distB="0" distL="0" distR="0" wp14:anchorId="6AC0B699" wp14:editId="29EFC6B4">
+            <wp:extent cx="4425442" cy="6987540"/>
+            <wp:effectExtent l="0" t="0" r="0" b="3810"/>
+            <wp:docPr id="1" name="Picture 1" descr="A close up of text on a whiteboard&#10;&#10;Description automatically generated"/>
             <wp:cNvGraphicFramePr>
               <a:graphicFrameLocks xmlns:a="http://schemas.openxmlformats.org/drawingml/2006/main" noChangeAspect="1"/>
             </wp:cNvGraphicFramePr>
@@ -187,7 +196,7 @@
               <a:graphicData uri="http://schemas.openxmlformats.org/drawingml/2006/picture">
                 <pic:pic xmlns:pic="http://schemas.openxmlformats.org/drawingml/2006/picture">
                   <pic:nvPicPr>
-                    <pic:cNvPr id="2" name="Ridge regression.jpeg"/>
+                    <pic:cNvPr id="1" name="Lasso Regression.jpeg"/>
                     <pic:cNvPicPr/>
                   </pic:nvPicPr>
                   <pic:blipFill>
@@ -205,7 +214,7 @@
                   <pic:spPr>
                     <a:xfrm>
                       <a:off x="0" y="0"/>
-                      <a:ext cx="5223714" cy="7570938"/>
+                      <a:ext cx="4471776" cy="7060699"/>
                     </a:xfrm>
                     <a:prstGeom prst="rect">
                       <a:avLst/>

</xml_diff>

<commit_message>
Revert "Update Machine learning Assignment 1.docx"
This reverts commit 9aa4e760318e581e124d52490cc549e1caa8c532.
</commit_message>
<xml_diff>
--- a/Machine learning Assignment 1.docx
+++ b/Machine learning Assignment 1.docx
@@ -49,24 +49,15 @@
         </w:rPr>
         <w:t>The picture below shows the partial derivatives of the lasso regression formula.</w:t>
       </w:r>
-    </w:p>
-    <w:p>
-      <w:pPr>
-        <w:rPr>
-          <w:rFonts w:ascii="Times New Roman" w:hAnsi="Times New Roman" w:cs="Times New Roman"/>
-          <w:sz w:val="28"/>
-          <w:szCs w:val="28"/>
-        </w:rPr>
-      </w:pPr>
       <w:r>
         <w:rPr>
           <w:noProof/>
         </w:rPr>
         <w:drawing>
-          <wp:inline distT="0" distB="0" distL="0" distR="0" wp14:anchorId="40A83529" wp14:editId="25460688">
-            <wp:extent cx="4739640" cy="6869350"/>
-            <wp:effectExtent l="0" t="0" r="3810" b="8255"/>
-            <wp:docPr id="2" name="Picture 2" descr="A close up of text on a whiteboard&#10;&#10;Description automatically generated"/>
+          <wp:inline distT="0" distB="0" distL="0" distR="0" wp14:anchorId="4847D86E" wp14:editId="3CC874D1">
+            <wp:extent cx="4425442" cy="6987540"/>
+            <wp:effectExtent l="0" t="0" r="0" b="3810"/>
+            <wp:docPr id="1" name="Picture 1" descr="A close up of text on a whiteboard&#10;&#10;Description automatically generated"/>
             <wp:cNvGraphicFramePr>
               <a:graphicFrameLocks xmlns:a="http://schemas.openxmlformats.org/drawingml/2006/main" noChangeAspect="1"/>
             </wp:cNvGraphicFramePr>
@@ -74,7 +65,7 @@
               <a:graphicData uri="http://schemas.openxmlformats.org/drawingml/2006/picture">
                 <pic:pic xmlns:pic="http://schemas.openxmlformats.org/drawingml/2006/picture">
                   <pic:nvPicPr>
-                    <pic:cNvPr id="2" name="Ridge regression.jpeg"/>
+                    <pic:cNvPr id="1" name="Lasso Regression.jpeg"/>
                     <pic:cNvPicPr/>
                   </pic:nvPicPr>
                   <pic:blipFill>
@@ -92,7 +83,7 @@
                   <pic:spPr>
                     <a:xfrm>
                       <a:off x="0" y="0"/>
-                      <a:ext cx="4771290" cy="6915222"/>
+                      <a:ext cx="4471776" cy="7060699"/>
                     </a:xfrm>
                     <a:prstGeom prst="rect">
                       <a:avLst/>
@@ -185,10 +176,10 @@
           <w:noProof/>
         </w:rPr>
         <w:drawing>
-          <wp:inline distT="0" distB="0" distL="0" distR="0" wp14:anchorId="6AC0B699" wp14:editId="29EFC6B4">
-            <wp:extent cx="4425442" cy="6987540"/>
-            <wp:effectExtent l="0" t="0" r="0" b="3810"/>
-            <wp:docPr id="1" name="Picture 1" descr="A close up of text on a whiteboard&#10;&#10;Description automatically generated"/>
+          <wp:inline distT="0" distB="0" distL="0" distR="0" wp14:anchorId="730B5733" wp14:editId="6D88EA10">
+            <wp:extent cx="5219700" cy="7565121"/>
+            <wp:effectExtent l="0" t="0" r="0" b="0"/>
+            <wp:docPr id="2" name="Picture 2" descr="A close up of text on a whiteboard&#10;&#10;Description automatically generated"/>
             <wp:cNvGraphicFramePr>
               <a:graphicFrameLocks xmlns:a="http://schemas.openxmlformats.org/drawingml/2006/main" noChangeAspect="1"/>
             </wp:cNvGraphicFramePr>
@@ -196,7 +187,7 @@
               <a:graphicData uri="http://schemas.openxmlformats.org/drawingml/2006/picture">
                 <pic:pic xmlns:pic="http://schemas.openxmlformats.org/drawingml/2006/picture">
                   <pic:nvPicPr>
-                    <pic:cNvPr id="1" name="Lasso Regression.jpeg"/>
+                    <pic:cNvPr id="2" name="Ridge regression.jpeg"/>
                     <pic:cNvPicPr/>
                   </pic:nvPicPr>
                   <pic:blipFill>
@@ -214,7 +205,7 @@
                   <pic:spPr>
                     <a:xfrm>
                       <a:off x="0" y="0"/>
-                      <a:ext cx="4471776" cy="7060699"/>
+                      <a:ext cx="5223714" cy="7570938"/>
                     </a:xfrm>
                     <a:prstGeom prst="rect">
                       <a:avLst/>

</xml_diff>

<commit_message>
Revert "Revert "Update Machine learning Assignment 1.docx""
This reverts commit f1f4757059fc8505b2d67b380615e3d4b273bb89.
</commit_message>
<xml_diff>
--- a/Machine learning Assignment 1.docx
+++ b/Machine learning Assignment 1.docx
@@ -49,15 +49,24 @@
         </w:rPr>
         <w:t>The picture below shows the partial derivatives of the lasso regression formula.</w:t>
       </w:r>
+    </w:p>
+    <w:p>
+      <w:pPr>
+        <w:rPr>
+          <w:rFonts w:ascii="Times New Roman" w:hAnsi="Times New Roman" w:cs="Times New Roman"/>
+          <w:sz w:val="28"/>
+          <w:szCs w:val="28"/>
+        </w:rPr>
+      </w:pPr>
       <w:r>
         <w:rPr>
           <w:noProof/>
         </w:rPr>
         <w:drawing>
-          <wp:inline distT="0" distB="0" distL="0" distR="0" wp14:anchorId="4847D86E" wp14:editId="3CC874D1">
-            <wp:extent cx="4425442" cy="6987540"/>
-            <wp:effectExtent l="0" t="0" r="0" b="3810"/>
-            <wp:docPr id="1" name="Picture 1" descr="A close up of text on a whiteboard&#10;&#10;Description automatically generated"/>
+          <wp:inline distT="0" distB="0" distL="0" distR="0" wp14:anchorId="40A83529" wp14:editId="25460688">
+            <wp:extent cx="4739640" cy="6869350"/>
+            <wp:effectExtent l="0" t="0" r="3810" b="8255"/>
+            <wp:docPr id="2" name="Picture 2" descr="A close up of text on a whiteboard&#10;&#10;Description automatically generated"/>
             <wp:cNvGraphicFramePr>
               <a:graphicFrameLocks xmlns:a="http://schemas.openxmlformats.org/drawingml/2006/main" noChangeAspect="1"/>
             </wp:cNvGraphicFramePr>
@@ -65,7 +74,7 @@
               <a:graphicData uri="http://schemas.openxmlformats.org/drawingml/2006/picture">
                 <pic:pic xmlns:pic="http://schemas.openxmlformats.org/drawingml/2006/picture">
                   <pic:nvPicPr>
-                    <pic:cNvPr id="1" name="Lasso Regression.jpeg"/>
+                    <pic:cNvPr id="2" name="Ridge regression.jpeg"/>
                     <pic:cNvPicPr/>
                   </pic:nvPicPr>
                   <pic:blipFill>
@@ -83,7 +92,7 @@
                   <pic:spPr>
                     <a:xfrm>
                       <a:off x="0" y="0"/>
-                      <a:ext cx="4471776" cy="7060699"/>
+                      <a:ext cx="4771290" cy="6915222"/>
                     </a:xfrm>
                     <a:prstGeom prst="rect">
                       <a:avLst/>
@@ -176,10 +185,10 @@
           <w:noProof/>
         </w:rPr>
         <w:drawing>
-          <wp:inline distT="0" distB="0" distL="0" distR="0" wp14:anchorId="730B5733" wp14:editId="6D88EA10">
-            <wp:extent cx="5219700" cy="7565121"/>
-            <wp:effectExtent l="0" t="0" r="0" b="0"/>
-            <wp:docPr id="2" name="Picture 2" descr="A close up of text on a whiteboard&#10;&#10;Description automatically generated"/>
+          <wp:inline distT="0" distB="0" distL="0" distR="0" wp14:anchorId="6AC0B699" wp14:editId="29EFC6B4">
+            <wp:extent cx="4425442" cy="6987540"/>
+            <wp:effectExtent l="0" t="0" r="0" b="3810"/>
+            <wp:docPr id="1" name="Picture 1" descr="A close up of text on a whiteboard&#10;&#10;Description automatically generated"/>
             <wp:cNvGraphicFramePr>
               <a:graphicFrameLocks xmlns:a="http://schemas.openxmlformats.org/drawingml/2006/main" noChangeAspect="1"/>
             </wp:cNvGraphicFramePr>
@@ -187,7 +196,7 @@
               <a:graphicData uri="http://schemas.openxmlformats.org/drawingml/2006/picture">
                 <pic:pic xmlns:pic="http://schemas.openxmlformats.org/drawingml/2006/picture">
                   <pic:nvPicPr>
-                    <pic:cNvPr id="2" name="Ridge regression.jpeg"/>
+                    <pic:cNvPr id="1" name="Lasso Regression.jpeg"/>
                     <pic:cNvPicPr/>
                   </pic:nvPicPr>
                   <pic:blipFill>
@@ -205,7 +214,7 @@
                   <pic:spPr>
                     <a:xfrm>
                       <a:off x="0" y="0"/>
-                      <a:ext cx="5223714" cy="7570938"/>
+                      <a:ext cx="4471776" cy="7060699"/>
                     </a:xfrm>
                     <a:prstGeom prst="rect">
                       <a:avLst/>

</xml_diff>